<commit_message>
added full non-core books and fixed code to work with new google spreadsheets
</commit_message>
<xml_diff>
--- a/code/styles_reference.docx
+++ b/code/styles_reference.docx
@@ -52,8 +52,6 @@
       <w:r>
         <w:t>H1</w:t>
       </w:r>
-      <w:bookmarkStart w:id="0" w:name="_GoBack"/>
-      <w:bookmarkEnd w:id="0"/>
     </w:p>
     <w:p>
       <w:pPr>
@@ -163,7 +161,7 @@
       <w:r>
         <w:t>Effective management of fisheries resources and healthy ecosystems are especially important to Alaska Native communities and to the tens of thousands of people who are employed by the Alaska fishing industry. The commercial fishing industry in Alaska generates billions of dollars for the U.S. economy annually (</w:t>
       </w:r>
-      <w:hyperlink r:id="rId4">
+      <w:hyperlink r:id="rId5">
         <w:r>
           <w:rPr>
             <w:rStyle w:val="Hyperlink"/>
@@ -198,7 +196,7 @@
       <w:r>
         <w:t xml:space="preserve">; </w:t>
       </w:r>
-      <w:hyperlink r:id="rId5">
+      <w:hyperlink r:id="rId6">
         <w:r>
           <w:rPr>
             <w:rStyle w:val="Hyperlink"/>
@@ -213,6 +211,45 @@
     <w:p>
       <w:pPr>
         <w:pStyle w:val="FirstParagraph"/>
+      </w:pPr>
+    </w:p>
+    <w:p>
+      <w:pPr>
+        <w:spacing w:before="0"/>
+      </w:pPr>
+      <w:r>
+        <w:t>E</w:t>
+      </w:r>
+    </w:p>
+    <w:p>
+      <w:pPr>
+        <w:spacing w:before="0"/>
+      </w:pPr>
+      <w:r>
+        <w:t>E</w:t>
+      </w:r>
+    </w:p>
+    <w:p>
+      <w:pPr>
+        <w:spacing w:before="0"/>
+      </w:pPr>
+      <w:r>
+        <w:t>E</w:t>
+      </w:r>
+      <w:bookmarkStart w:id="0" w:name="_GoBack"/>
+      <w:bookmarkEnd w:id="0"/>
+    </w:p>
+    <w:p>
+      <w:pPr>
+        <w:spacing w:before="0"/>
+      </w:pPr>
+      <w:r>
+        <w:t>e</w:t>
+      </w:r>
+    </w:p>
+    <w:p>
+      <w:pPr>
+        <w:pStyle w:val="BodyText"/>
       </w:pPr>
     </w:p>
     <w:p>
@@ -1305,6 +1342,7 @@
           </w:tcPr>
           <w:p>
             <w:r>
+              <w:lastRenderedPageBreak/>
               <w:t>Bitter Crab Syndrome Monitoring</w:t>
             </w:r>
           </w:p>
@@ -1546,7 +1584,6 @@
           </w:tcPr>
           <w:p>
             <w:r>
-              <w:lastRenderedPageBreak/>
               <w:t>Specimen Collection for Outreach Events</w:t>
             </w:r>
           </w:p>
@@ -2867,6 +2904,7 @@
               <w:rPr>
                 <w:vertAlign w:val="superscript"/>
               </w:rPr>
+              <w:lastRenderedPageBreak/>
               <w:t>1</w:t>
             </w:r>
             <w:r>
@@ -3200,7 +3238,7 @@
                     </pic:cNvPicPr>
                   </pic:nvPicPr>
                   <pic:blipFill>
-                    <a:blip r:embed="rId6"/>
+                    <a:blip r:embed="rId7"/>
                     <a:srcRect/>
                     <a:stretch>
                       <a:fillRect/>
@@ -3231,6 +3269,7 @@
         <w:rPr>
           <w:b/>
         </w:rPr>
+        <w:lastRenderedPageBreak/>
         <w:t xml:space="preserve">Fig. </w:t>
       </w:r>
       <w:bookmarkStart w:id="2" w:name="fig-mean-temperature"/>
@@ -3315,7 +3354,7 @@
       <w:r>
         <w:t xml:space="preserve">(8), p. 1985–2001. </w:t>
       </w:r>
-      <w:hyperlink r:id="rId7">
+      <w:hyperlink r:id="rId8">
         <w:r>
           <w:rPr>
             <w:rStyle w:val="Hyperlink"/>
@@ -3358,7 +3397,7 @@
       <w:r>
         <w:t xml:space="preserve">. </w:t>
       </w:r>
-      <w:hyperlink r:id="rId8">
+      <w:hyperlink r:id="rId9">
         <w:r>
           <w:rPr>
             <w:rStyle w:val="Hyperlink"/>
@@ -3377,6 +3416,127 @@
     </w:sectPr>
   </w:body>
 </w:document>
+</file>
+
+<file path=word/numbering.xml><?xml version="1.0" encoding="utf-8"?>
+<w:numbering xmlns:wpc="http://schemas.microsoft.com/office/word/2010/wordprocessingCanvas" xmlns:cx="http://schemas.microsoft.com/office/drawing/2014/chartex" xmlns:cx1="http://schemas.microsoft.com/office/drawing/2015/9/8/chartex" xmlns:cx2="http://schemas.microsoft.com/office/drawing/2015/10/21/chartex" xmlns:cx3="http://schemas.microsoft.com/office/drawing/2016/5/9/chartex" xmlns:cx4="http://schemas.microsoft.com/office/drawing/2016/5/10/chartex" xmlns:cx5="http://schemas.microsoft.com/office/drawing/2016/5/11/chartex" xmlns:cx6="http://schemas.microsoft.com/office/drawing/2016/5/12/chartex" xmlns:cx7="http://schemas.microsoft.com/office/drawing/2016/5/13/chartex" xmlns:cx8="http://schemas.microsoft.com/office/drawing/2016/5/14/chartex" xmlns:mc="http://schemas.openxmlformats.org/markup-compatibility/2006" xmlns:aink="http://schemas.microsoft.com/office/drawing/2016/ink" xmlns:am3d="http://schemas.microsoft.com/office/drawing/2017/model3d" xmlns:o="urn:schemas-microsoft-com:office:office" xmlns:r="http://schemas.openxmlformats.org/officeDocument/2006/relationships" xmlns:m="http://schemas.openxmlformats.org/officeDocument/2006/math" xmlns:v="urn:schemas-microsoft-com:vml" xmlns:wp14="http://schemas.microsoft.com/office/word/2010/wordprocessingDrawing" xmlns:wp="http://schemas.openxmlformats.org/drawingml/2006/wordprocessingDrawing" xmlns:w10="urn:schemas-microsoft-com:office:word" xmlns:w="http://schemas.openxmlformats.org/wordprocessingml/2006/main" xmlns:w14="http://schemas.microsoft.com/office/word/2010/wordml" xmlns:w15="http://schemas.microsoft.com/office/word/2012/wordml" xmlns:w16cid="http://schemas.microsoft.com/office/word/2016/wordml/cid" xmlns:w16se="http://schemas.microsoft.com/office/word/2015/wordml/symex" xmlns:wpg="http://schemas.microsoft.com/office/word/2010/wordprocessingGroup" xmlns:wpi="http://schemas.microsoft.com/office/word/2010/wordprocessingInk" xmlns:wne="http://schemas.microsoft.com/office/word/2006/wordml" xmlns:wps="http://schemas.microsoft.com/office/word/2010/wordprocessingShape" mc:Ignorable="w14 w15 w16se w16cid wp14">
+  <w:abstractNum w:abstractNumId="0" w15:restartNumberingAfterBreak="0">
+    <w:nsid w:val="41713CAF"/>
+    <w:multiLevelType w:val="hybridMultilevel"/>
+    <w:tmpl w:val="9E4C5798"/>
+    <w:lvl w:ilvl="0" w:tplc="04090001">
+      <w:start w:val="1"/>
+      <w:numFmt w:val="bullet"/>
+      <w:lvlText w:val=""/>
+      <w:lvlJc w:val="left"/>
+      <w:pPr>
+        <w:ind w:left="720" w:hanging="360"/>
+      </w:pPr>
+      <w:rPr>
+        <w:rFonts w:ascii="Symbol" w:hAnsi="Symbol" w:hint="default"/>
+      </w:rPr>
+    </w:lvl>
+    <w:lvl w:ilvl="1" w:tplc="04090003" w:tentative="1">
+      <w:start w:val="1"/>
+      <w:numFmt w:val="bullet"/>
+      <w:lvlText w:val="o"/>
+      <w:lvlJc w:val="left"/>
+      <w:pPr>
+        <w:ind w:left="1440" w:hanging="360"/>
+      </w:pPr>
+      <w:rPr>
+        <w:rFonts w:ascii="Courier New" w:hAnsi="Courier New" w:cs="Courier New" w:hint="default"/>
+      </w:rPr>
+    </w:lvl>
+    <w:lvl w:ilvl="2" w:tplc="04090005" w:tentative="1">
+      <w:start w:val="1"/>
+      <w:numFmt w:val="bullet"/>
+      <w:lvlText w:val=""/>
+      <w:lvlJc w:val="left"/>
+      <w:pPr>
+        <w:ind w:left="2160" w:hanging="360"/>
+      </w:pPr>
+      <w:rPr>
+        <w:rFonts w:ascii="Wingdings" w:hAnsi="Wingdings" w:hint="default"/>
+      </w:rPr>
+    </w:lvl>
+    <w:lvl w:ilvl="3" w:tplc="04090001" w:tentative="1">
+      <w:start w:val="1"/>
+      <w:numFmt w:val="bullet"/>
+      <w:lvlText w:val=""/>
+      <w:lvlJc w:val="left"/>
+      <w:pPr>
+        <w:ind w:left="2880" w:hanging="360"/>
+      </w:pPr>
+      <w:rPr>
+        <w:rFonts w:ascii="Symbol" w:hAnsi="Symbol" w:hint="default"/>
+      </w:rPr>
+    </w:lvl>
+    <w:lvl w:ilvl="4" w:tplc="04090003" w:tentative="1">
+      <w:start w:val="1"/>
+      <w:numFmt w:val="bullet"/>
+      <w:lvlText w:val="o"/>
+      <w:lvlJc w:val="left"/>
+      <w:pPr>
+        <w:ind w:left="3600" w:hanging="360"/>
+      </w:pPr>
+      <w:rPr>
+        <w:rFonts w:ascii="Courier New" w:hAnsi="Courier New" w:cs="Courier New" w:hint="default"/>
+      </w:rPr>
+    </w:lvl>
+    <w:lvl w:ilvl="5" w:tplc="04090005" w:tentative="1">
+      <w:start w:val="1"/>
+      <w:numFmt w:val="bullet"/>
+      <w:lvlText w:val=""/>
+      <w:lvlJc w:val="left"/>
+      <w:pPr>
+        <w:ind w:left="4320" w:hanging="360"/>
+      </w:pPr>
+      <w:rPr>
+        <w:rFonts w:ascii="Wingdings" w:hAnsi="Wingdings" w:hint="default"/>
+      </w:rPr>
+    </w:lvl>
+    <w:lvl w:ilvl="6" w:tplc="04090001" w:tentative="1">
+      <w:start w:val="1"/>
+      <w:numFmt w:val="bullet"/>
+      <w:lvlText w:val=""/>
+      <w:lvlJc w:val="left"/>
+      <w:pPr>
+        <w:ind w:left="5040" w:hanging="360"/>
+      </w:pPr>
+      <w:rPr>
+        <w:rFonts w:ascii="Symbol" w:hAnsi="Symbol" w:hint="default"/>
+      </w:rPr>
+    </w:lvl>
+    <w:lvl w:ilvl="7" w:tplc="04090003" w:tentative="1">
+      <w:start w:val="1"/>
+      <w:numFmt w:val="bullet"/>
+      <w:lvlText w:val="o"/>
+      <w:lvlJc w:val="left"/>
+      <w:pPr>
+        <w:ind w:left="5760" w:hanging="360"/>
+      </w:pPr>
+      <w:rPr>
+        <w:rFonts w:ascii="Courier New" w:hAnsi="Courier New" w:cs="Courier New" w:hint="default"/>
+      </w:rPr>
+    </w:lvl>
+    <w:lvl w:ilvl="8" w:tplc="04090005" w:tentative="1">
+      <w:start w:val="1"/>
+      <w:numFmt w:val="bullet"/>
+      <w:lvlText w:val=""/>
+      <w:lvlJc w:val="left"/>
+      <w:pPr>
+        <w:ind w:left="6480" w:hanging="360"/>
+      </w:pPr>
+      <w:rPr>
+        <w:rFonts w:ascii="Wingdings" w:hAnsi="Wingdings" w:hint="default"/>
+      </w:rPr>
+    </w:lvl>
+  </w:abstractNum>
+  <w:num w:numId="1">
+    <w:abstractNumId w:val="0"/>
+  </w:num>
+</w:numbering>
 </file>
 
 <file path=word/styles.xml><?xml version="1.0" encoding="utf-8"?>

</xml_diff>